<commit_message>
Cambio en los requerimientos desde la rama equipo1
</commit_message>
<xml_diff>
--- a/Analisis/requerimientos.docx
+++ b/Analisis/requerimientos.docx
@@ -11,13 +11,7 @@
         <w:rPr>
           <w:b/>
         </w:rPr>
-        <w:t xml:space="preserve">Requerimientos </w:t>
-      </w:r>
-      <w:r>
-        <w:rPr>
-          <w:b/>
-        </w:rPr>
-        <w:t>Reconocidos</w:t>
+        <w:t>Requerimientos Reconocidos</w:t>
       </w:r>
     </w:p>
     <w:p>
@@ -33,7 +27,7 @@
       <w:tblPr>
         <w:tblW w:w="9360" w:type="dxa"/>
         <w:jc w:val="left"/>
-        <w:tblInd w:w="170" w:type="dxa"/>
+        <w:tblInd w:w="160" w:type="dxa"/>
         <w:tblBorders>
           <w:top w:val="single" w:sz="8" w:space="0" w:color="000001"/>
           <w:left w:val="single" w:sz="8" w:space="0" w:color="000001"/>
@@ -44,7 +38,7 @@
         </w:tblBorders>
         <w:tblCellMar>
           <w:top w:w="100" w:type="dxa"/>
-          <w:left w:w="90" w:type="dxa"/>
+          <w:left w:w="80" w:type="dxa"/>
           <w:bottom w:w="100" w:type="dxa"/>
           <w:right w:w="100" w:type="dxa"/>
         </w:tblCellMar>
@@ -52,8 +46,8 @@
       </w:tblPr>
       <w:tblGrid>
         <w:gridCol w:w="1095"/>
-        <w:gridCol w:w="3644"/>
-        <w:gridCol w:w="4621"/>
+        <w:gridCol w:w="3643"/>
+        <w:gridCol w:w="4622"/>
       </w:tblGrid>
       <w:tr>
         <w:trPr/>
@@ -70,34 +64,34 @@
             </w:tcBorders>
             <w:shd w:fill="auto" w:val="clear"/>
             <w:tcMar>
-              <w:left w:w="90" w:type="dxa"/>
-            </w:tcMar>
-          </w:tcPr>
-          <w:p>
-            <w:pPr>
-              <w:pStyle w:val="Normal"/>
-              <w:spacing w:lineRule="auto" w:line="240"/>
-              <w:rPr/>
-            </w:pPr>
-            <w:r>
-              <w:rPr/>
-            </w:r>
-          </w:p>
-        </w:tc>
-        <w:tc>
-          <w:tcPr>
-            <w:tcW w:w="3644" w:type="dxa"/>
-            <w:tcBorders>
-              <w:top w:val="single" w:sz="8" w:space="0" w:color="000001"/>
-              <w:left w:val="single" w:sz="8" w:space="0" w:color="000001"/>
-              <w:bottom w:val="single" w:sz="8" w:space="0" w:color="000001"/>
-              <w:right w:val="single" w:sz="8" w:space="0" w:color="000001"/>
-              <w:insideH w:val="single" w:sz="8" w:space="0" w:color="000001"/>
-              <w:insideV w:val="single" w:sz="8" w:space="0" w:color="000001"/>
-            </w:tcBorders>
-            <w:shd w:fill="auto" w:val="clear"/>
-            <w:tcMar>
-              <w:left w:w="90" w:type="dxa"/>
+              <w:left w:w="80" w:type="dxa"/>
+            </w:tcMar>
+          </w:tcPr>
+          <w:p>
+            <w:pPr>
+              <w:pStyle w:val="Normal"/>
+              <w:spacing w:lineRule="auto" w:line="240"/>
+              <w:rPr/>
+            </w:pPr>
+            <w:r>
+              <w:rPr/>
+            </w:r>
+          </w:p>
+        </w:tc>
+        <w:tc>
+          <w:tcPr>
+            <w:tcW w:w="3643" w:type="dxa"/>
+            <w:tcBorders>
+              <w:top w:val="single" w:sz="8" w:space="0" w:color="000001"/>
+              <w:left w:val="single" w:sz="8" w:space="0" w:color="000001"/>
+              <w:bottom w:val="single" w:sz="8" w:space="0" w:color="000001"/>
+              <w:right w:val="single" w:sz="8" w:space="0" w:color="000001"/>
+              <w:insideH w:val="single" w:sz="8" w:space="0" w:color="000001"/>
+              <w:insideV w:val="single" w:sz="8" w:space="0" w:color="000001"/>
+            </w:tcBorders>
+            <w:shd w:fill="auto" w:val="clear"/>
+            <w:tcMar>
+              <w:left w:w="80" w:type="dxa"/>
             </w:tcMar>
           </w:tcPr>
           <w:p>
@@ -116,18 +110,18 @@
         </w:tc>
         <w:tc>
           <w:tcPr>
-            <w:tcW w:w="4621" w:type="dxa"/>
-            <w:tcBorders>
-              <w:top w:val="single" w:sz="8" w:space="0" w:color="000001"/>
-              <w:left w:val="single" w:sz="8" w:space="0" w:color="000001"/>
-              <w:bottom w:val="single" w:sz="8" w:space="0" w:color="000001"/>
-              <w:right w:val="single" w:sz="8" w:space="0" w:color="000001"/>
-              <w:insideH w:val="single" w:sz="8" w:space="0" w:color="000001"/>
-              <w:insideV w:val="single" w:sz="8" w:space="0" w:color="000001"/>
-            </w:tcBorders>
-            <w:shd w:fill="auto" w:val="clear"/>
-            <w:tcMar>
-              <w:left w:w="90" w:type="dxa"/>
+            <w:tcW w:w="4622" w:type="dxa"/>
+            <w:tcBorders>
+              <w:top w:val="single" w:sz="8" w:space="0" w:color="000001"/>
+              <w:left w:val="single" w:sz="8" w:space="0" w:color="000001"/>
+              <w:bottom w:val="single" w:sz="8" w:space="0" w:color="000001"/>
+              <w:right w:val="single" w:sz="8" w:space="0" w:color="000001"/>
+              <w:insideH w:val="single" w:sz="8" w:space="0" w:color="000001"/>
+              <w:insideV w:val="single" w:sz="8" w:space="0" w:color="000001"/>
+            </w:tcBorders>
+            <w:shd w:fill="auto" w:val="clear"/>
+            <w:tcMar>
+              <w:left w:w="80" w:type="dxa"/>
             </w:tcMar>
           </w:tcPr>
           <w:p>
@@ -160,7 +154,7 @@
             </w:tcBorders>
             <w:shd w:fill="auto" w:val="clear"/>
             <w:tcMar>
-              <w:left w:w="90" w:type="dxa"/>
+              <w:left w:w="80" w:type="dxa"/>
             </w:tcMar>
           </w:tcPr>
           <w:p>
@@ -179,18 +173,18 @@
         </w:tc>
         <w:tc>
           <w:tcPr>
-            <w:tcW w:w="3644" w:type="dxa"/>
-            <w:tcBorders>
-              <w:top w:val="single" w:sz="8" w:space="0" w:color="000001"/>
-              <w:left w:val="single" w:sz="8" w:space="0" w:color="000001"/>
-              <w:bottom w:val="single" w:sz="8" w:space="0" w:color="000001"/>
-              <w:right w:val="single" w:sz="8" w:space="0" w:color="000001"/>
-              <w:insideH w:val="single" w:sz="8" w:space="0" w:color="000001"/>
-              <w:insideV w:val="single" w:sz="8" w:space="0" w:color="000001"/>
-            </w:tcBorders>
-            <w:shd w:fill="auto" w:val="clear"/>
-            <w:tcMar>
-              <w:left w:w="90" w:type="dxa"/>
+            <w:tcW w:w="3643" w:type="dxa"/>
+            <w:tcBorders>
+              <w:top w:val="single" w:sz="8" w:space="0" w:color="000001"/>
+              <w:left w:val="single" w:sz="8" w:space="0" w:color="000001"/>
+              <w:bottom w:val="single" w:sz="8" w:space="0" w:color="000001"/>
+              <w:right w:val="single" w:sz="8" w:space="0" w:color="000001"/>
+              <w:insideH w:val="single" w:sz="8" w:space="0" w:color="000001"/>
+              <w:insideV w:val="single" w:sz="8" w:space="0" w:color="000001"/>
+            </w:tcBorders>
+            <w:shd w:fill="auto" w:val="clear"/>
+            <w:tcMar>
+              <w:left w:w="80" w:type="dxa"/>
             </w:tcMar>
           </w:tcPr>
           <w:p>
@@ -204,21 +198,32 @@
               <w:t>Administrar productos</w:t>
             </w:r>
           </w:p>
-        </w:tc>
-        <w:tc>
-          <w:tcPr>
-            <w:tcW w:w="4621" w:type="dxa"/>
-            <w:tcBorders>
-              <w:top w:val="single" w:sz="8" w:space="0" w:color="000001"/>
-              <w:left w:val="single" w:sz="8" w:space="0" w:color="000001"/>
-              <w:bottom w:val="single" w:sz="8" w:space="0" w:color="000001"/>
-              <w:right w:val="single" w:sz="8" w:space="0" w:color="000001"/>
-              <w:insideH w:val="single" w:sz="8" w:space="0" w:color="000001"/>
-              <w:insideV w:val="single" w:sz="8" w:space="0" w:color="000001"/>
-            </w:tcBorders>
-            <w:shd w:fill="auto" w:val="clear"/>
-            <w:tcMar>
-              <w:left w:w="90" w:type="dxa"/>
+          <w:p>
+            <w:pPr>
+              <w:pStyle w:val="Normal"/>
+              <w:spacing w:lineRule="auto" w:line="240"/>
+              <w:rPr/>
+            </w:pPr>
+            <w:r>
+              <w:rPr/>
+              <w:t>CAMBIO 1</w:t>
+            </w:r>
+          </w:p>
+        </w:tc>
+        <w:tc>
+          <w:tcPr>
+            <w:tcW w:w="4622" w:type="dxa"/>
+            <w:tcBorders>
+              <w:top w:val="single" w:sz="8" w:space="0" w:color="000001"/>
+              <w:left w:val="single" w:sz="8" w:space="0" w:color="000001"/>
+              <w:bottom w:val="single" w:sz="8" w:space="0" w:color="000001"/>
+              <w:right w:val="single" w:sz="8" w:space="0" w:color="000001"/>
+              <w:insideH w:val="single" w:sz="8" w:space="0" w:color="000001"/>
+              <w:insideV w:val="single" w:sz="8" w:space="0" w:color="000001"/>
+            </w:tcBorders>
+            <w:shd w:fill="auto" w:val="clear"/>
+            <w:tcMar>
+              <w:left w:w="80" w:type="dxa"/>
             </w:tcMar>
           </w:tcPr>
           <w:p>
@@ -249,7 +254,7 @@
             </w:tcBorders>
             <w:shd w:fill="auto" w:val="clear"/>
             <w:tcMar>
-              <w:left w:w="90" w:type="dxa"/>
+              <w:left w:w="80" w:type="dxa"/>
             </w:tcMar>
           </w:tcPr>
           <w:p>
@@ -268,18 +273,18 @@
         </w:tc>
         <w:tc>
           <w:tcPr>
-            <w:tcW w:w="3644" w:type="dxa"/>
-            <w:tcBorders>
-              <w:top w:val="single" w:sz="8" w:space="0" w:color="000001"/>
-              <w:left w:val="single" w:sz="8" w:space="0" w:color="000001"/>
-              <w:bottom w:val="single" w:sz="8" w:space="0" w:color="000001"/>
-              <w:right w:val="single" w:sz="8" w:space="0" w:color="000001"/>
-              <w:insideH w:val="single" w:sz="8" w:space="0" w:color="000001"/>
-              <w:insideV w:val="single" w:sz="8" w:space="0" w:color="000001"/>
-            </w:tcBorders>
-            <w:shd w:fill="auto" w:val="clear"/>
-            <w:tcMar>
-              <w:left w:w="90" w:type="dxa"/>
+            <w:tcW w:w="3643" w:type="dxa"/>
+            <w:tcBorders>
+              <w:top w:val="single" w:sz="8" w:space="0" w:color="000001"/>
+              <w:left w:val="single" w:sz="8" w:space="0" w:color="000001"/>
+              <w:bottom w:val="single" w:sz="8" w:space="0" w:color="000001"/>
+              <w:right w:val="single" w:sz="8" w:space="0" w:color="000001"/>
+              <w:insideH w:val="single" w:sz="8" w:space="0" w:color="000001"/>
+              <w:insideV w:val="single" w:sz="8" w:space="0" w:color="000001"/>
+            </w:tcBorders>
+            <w:shd w:fill="auto" w:val="clear"/>
+            <w:tcMar>
+              <w:left w:w="80" w:type="dxa"/>
             </w:tcMar>
           </w:tcPr>
           <w:p>
@@ -296,18 +301,18 @@
         </w:tc>
         <w:tc>
           <w:tcPr>
-            <w:tcW w:w="4621" w:type="dxa"/>
-            <w:tcBorders>
-              <w:top w:val="single" w:sz="8" w:space="0" w:color="000001"/>
-              <w:left w:val="single" w:sz="8" w:space="0" w:color="000001"/>
-              <w:bottom w:val="single" w:sz="8" w:space="0" w:color="000001"/>
-              <w:right w:val="single" w:sz="8" w:space="0" w:color="000001"/>
-              <w:insideH w:val="single" w:sz="8" w:space="0" w:color="000001"/>
-              <w:insideV w:val="single" w:sz="8" w:space="0" w:color="000001"/>
-            </w:tcBorders>
-            <w:shd w:fill="auto" w:val="clear"/>
-            <w:tcMar>
-              <w:left w:w="90" w:type="dxa"/>
+            <w:tcW w:w="4622" w:type="dxa"/>
+            <w:tcBorders>
+              <w:top w:val="single" w:sz="8" w:space="0" w:color="000001"/>
+              <w:left w:val="single" w:sz="8" w:space="0" w:color="000001"/>
+              <w:bottom w:val="single" w:sz="8" w:space="0" w:color="000001"/>
+              <w:right w:val="single" w:sz="8" w:space="0" w:color="000001"/>
+              <w:insideH w:val="single" w:sz="8" w:space="0" w:color="000001"/>
+              <w:insideV w:val="single" w:sz="8" w:space="0" w:color="000001"/>
+            </w:tcBorders>
+            <w:shd w:fill="auto" w:val="clear"/>
+            <w:tcMar>
+              <w:left w:w="80" w:type="dxa"/>
             </w:tcMar>
           </w:tcPr>
           <w:p>
@@ -338,7 +343,7 @@
             </w:tcBorders>
             <w:shd w:fill="auto" w:val="clear"/>
             <w:tcMar>
-              <w:left w:w="90" w:type="dxa"/>
+              <w:left w:w="80" w:type="dxa"/>
             </w:tcMar>
           </w:tcPr>
           <w:p>
@@ -357,18 +362,18 @@
         </w:tc>
         <w:tc>
           <w:tcPr>
-            <w:tcW w:w="3644" w:type="dxa"/>
-            <w:tcBorders>
-              <w:top w:val="single" w:sz="8" w:space="0" w:color="000001"/>
-              <w:left w:val="single" w:sz="8" w:space="0" w:color="000001"/>
-              <w:bottom w:val="single" w:sz="8" w:space="0" w:color="000001"/>
-              <w:right w:val="single" w:sz="8" w:space="0" w:color="000001"/>
-              <w:insideH w:val="single" w:sz="8" w:space="0" w:color="000001"/>
-              <w:insideV w:val="single" w:sz="8" w:space="0" w:color="000001"/>
-            </w:tcBorders>
-            <w:shd w:fill="auto" w:val="clear"/>
-            <w:tcMar>
-              <w:left w:w="90" w:type="dxa"/>
+            <w:tcW w:w="3643" w:type="dxa"/>
+            <w:tcBorders>
+              <w:top w:val="single" w:sz="8" w:space="0" w:color="000001"/>
+              <w:left w:val="single" w:sz="8" w:space="0" w:color="000001"/>
+              <w:bottom w:val="single" w:sz="8" w:space="0" w:color="000001"/>
+              <w:right w:val="single" w:sz="8" w:space="0" w:color="000001"/>
+              <w:insideH w:val="single" w:sz="8" w:space="0" w:color="000001"/>
+              <w:insideV w:val="single" w:sz="8" w:space="0" w:color="000001"/>
+            </w:tcBorders>
+            <w:shd w:fill="auto" w:val="clear"/>
+            <w:tcMar>
+              <w:left w:w="80" w:type="dxa"/>
             </w:tcMar>
           </w:tcPr>
           <w:p>
@@ -385,18 +390,18 @@
         </w:tc>
         <w:tc>
           <w:tcPr>
-            <w:tcW w:w="4621" w:type="dxa"/>
-            <w:tcBorders>
-              <w:top w:val="single" w:sz="8" w:space="0" w:color="000001"/>
-              <w:left w:val="single" w:sz="8" w:space="0" w:color="000001"/>
-              <w:bottom w:val="single" w:sz="8" w:space="0" w:color="000001"/>
-              <w:right w:val="single" w:sz="8" w:space="0" w:color="000001"/>
-              <w:insideH w:val="single" w:sz="8" w:space="0" w:color="000001"/>
-              <w:insideV w:val="single" w:sz="8" w:space="0" w:color="000001"/>
-            </w:tcBorders>
-            <w:shd w:fill="auto" w:val="clear"/>
-            <w:tcMar>
-              <w:left w:w="90" w:type="dxa"/>
+            <w:tcW w:w="4622" w:type="dxa"/>
+            <w:tcBorders>
+              <w:top w:val="single" w:sz="8" w:space="0" w:color="000001"/>
+              <w:left w:val="single" w:sz="8" w:space="0" w:color="000001"/>
+              <w:bottom w:val="single" w:sz="8" w:space="0" w:color="000001"/>
+              <w:right w:val="single" w:sz="8" w:space="0" w:color="000001"/>
+              <w:insideH w:val="single" w:sz="8" w:space="0" w:color="000001"/>
+              <w:insideV w:val="single" w:sz="8" w:space="0" w:color="000001"/>
+            </w:tcBorders>
+            <w:shd w:fill="auto" w:val="clear"/>
+            <w:tcMar>
+              <w:left w:w="80" w:type="dxa"/>
             </w:tcMar>
           </w:tcPr>
           <w:p>
@@ -427,7 +432,7 @@
             </w:tcBorders>
             <w:shd w:fill="auto" w:val="clear"/>
             <w:tcMar>
-              <w:left w:w="90" w:type="dxa"/>
+              <w:left w:w="80" w:type="dxa"/>
             </w:tcMar>
           </w:tcPr>
           <w:p>
@@ -446,18 +451,18 @@
         </w:tc>
         <w:tc>
           <w:tcPr>
-            <w:tcW w:w="3644" w:type="dxa"/>
-            <w:tcBorders>
-              <w:top w:val="single" w:sz="8" w:space="0" w:color="000001"/>
-              <w:left w:val="single" w:sz="8" w:space="0" w:color="000001"/>
-              <w:bottom w:val="single" w:sz="8" w:space="0" w:color="000001"/>
-              <w:right w:val="single" w:sz="8" w:space="0" w:color="000001"/>
-              <w:insideH w:val="single" w:sz="8" w:space="0" w:color="000001"/>
-              <w:insideV w:val="single" w:sz="8" w:space="0" w:color="000001"/>
-            </w:tcBorders>
-            <w:shd w:fill="auto" w:val="clear"/>
-            <w:tcMar>
-              <w:left w:w="90" w:type="dxa"/>
+            <w:tcW w:w="3643" w:type="dxa"/>
+            <w:tcBorders>
+              <w:top w:val="single" w:sz="8" w:space="0" w:color="000001"/>
+              <w:left w:val="single" w:sz="8" w:space="0" w:color="000001"/>
+              <w:bottom w:val="single" w:sz="8" w:space="0" w:color="000001"/>
+              <w:right w:val="single" w:sz="8" w:space="0" w:color="000001"/>
+              <w:insideH w:val="single" w:sz="8" w:space="0" w:color="000001"/>
+              <w:insideV w:val="single" w:sz="8" w:space="0" w:color="000001"/>
+            </w:tcBorders>
+            <w:shd w:fill="auto" w:val="clear"/>
+            <w:tcMar>
+              <w:left w:w="80" w:type="dxa"/>
             </w:tcMar>
           </w:tcPr>
           <w:p>
@@ -474,18 +479,18 @@
         </w:tc>
         <w:tc>
           <w:tcPr>
-            <w:tcW w:w="4621" w:type="dxa"/>
-            <w:tcBorders>
-              <w:top w:val="single" w:sz="8" w:space="0" w:color="000001"/>
-              <w:left w:val="single" w:sz="8" w:space="0" w:color="000001"/>
-              <w:bottom w:val="single" w:sz="8" w:space="0" w:color="000001"/>
-              <w:right w:val="single" w:sz="8" w:space="0" w:color="000001"/>
-              <w:insideH w:val="single" w:sz="8" w:space="0" w:color="000001"/>
-              <w:insideV w:val="single" w:sz="8" w:space="0" w:color="000001"/>
-            </w:tcBorders>
-            <w:shd w:fill="auto" w:val="clear"/>
-            <w:tcMar>
-              <w:left w:w="90" w:type="dxa"/>
+            <w:tcW w:w="4622" w:type="dxa"/>
+            <w:tcBorders>
+              <w:top w:val="single" w:sz="8" w:space="0" w:color="000001"/>
+              <w:left w:val="single" w:sz="8" w:space="0" w:color="000001"/>
+              <w:bottom w:val="single" w:sz="8" w:space="0" w:color="000001"/>
+              <w:right w:val="single" w:sz="8" w:space="0" w:color="000001"/>
+              <w:insideH w:val="single" w:sz="8" w:space="0" w:color="000001"/>
+              <w:insideV w:val="single" w:sz="8" w:space="0" w:color="000001"/>
+            </w:tcBorders>
+            <w:shd w:fill="auto" w:val="clear"/>
+            <w:tcMar>
+              <w:left w:w="80" w:type="dxa"/>
             </w:tcMar>
           </w:tcPr>
           <w:p>
@@ -516,7 +521,7 @@
             </w:tcBorders>
             <w:shd w:fill="auto" w:val="clear"/>
             <w:tcMar>
-              <w:left w:w="90" w:type="dxa"/>
+              <w:left w:w="80" w:type="dxa"/>
             </w:tcMar>
           </w:tcPr>
           <w:p>
@@ -535,18 +540,18 @@
         </w:tc>
         <w:tc>
           <w:tcPr>
-            <w:tcW w:w="3644" w:type="dxa"/>
-            <w:tcBorders>
-              <w:top w:val="single" w:sz="8" w:space="0" w:color="000001"/>
-              <w:left w:val="single" w:sz="8" w:space="0" w:color="000001"/>
-              <w:bottom w:val="single" w:sz="8" w:space="0" w:color="000001"/>
-              <w:right w:val="single" w:sz="8" w:space="0" w:color="000001"/>
-              <w:insideH w:val="single" w:sz="8" w:space="0" w:color="000001"/>
-              <w:insideV w:val="single" w:sz="8" w:space="0" w:color="000001"/>
-            </w:tcBorders>
-            <w:shd w:fill="auto" w:val="clear"/>
-            <w:tcMar>
-              <w:left w:w="90" w:type="dxa"/>
+            <w:tcW w:w="3643" w:type="dxa"/>
+            <w:tcBorders>
+              <w:top w:val="single" w:sz="8" w:space="0" w:color="000001"/>
+              <w:left w:val="single" w:sz="8" w:space="0" w:color="000001"/>
+              <w:bottom w:val="single" w:sz="8" w:space="0" w:color="000001"/>
+              <w:right w:val="single" w:sz="8" w:space="0" w:color="000001"/>
+              <w:insideH w:val="single" w:sz="8" w:space="0" w:color="000001"/>
+              <w:insideV w:val="single" w:sz="8" w:space="0" w:color="000001"/>
+            </w:tcBorders>
+            <w:shd w:fill="auto" w:val="clear"/>
+            <w:tcMar>
+              <w:left w:w="80" w:type="dxa"/>
             </w:tcMar>
           </w:tcPr>
           <w:p>
@@ -563,18 +568,18 @@
         </w:tc>
         <w:tc>
           <w:tcPr>
-            <w:tcW w:w="4621" w:type="dxa"/>
-            <w:tcBorders>
-              <w:top w:val="single" w:sz="8" w:space="0" w:color="000001"/>
-              <w:left w:val="single" w:sz="8" w:space="0" w:color="000001"/>
-              <w:bottom w:val="single" w:sz="8" w:space="0" w:color="000001"/>
-              <w:right w:val="single" w:sz="8" w:space="0" w:color="000001"/>
-              <w:insideH w:val="single" w:sz="8" w:space="0" w:color="000001"/>
-              <w:insideV w:val="single" w:sz="8" w:space="0" w:color="000001"/>
-            </w:tcBorders>
-            <w:shd w:fill="auto" w:val="clear"/>
-            <w:tcMar>
-              <w:left w:w="90" w:type="dxa"/>
+            <w:tcW w:w="4622" w:type="dxa"/>
+            <w:tcBorders>
+              <w:top w:val="single" w:sz="8" w:space="0" w:color="000001"/>
+              <w:left w:val="single" w:sz="8" w:space="0" w:color="000001"/>
+              <w:bottom w:val="single" w:sz="8" w:space="0" w:color="000001"/>
+              <w:right w:val="single" w:sz="8" w:space="0" w:color="000001"/>
+              <w:insideH w:val="single" w:sz="8" w:space="0" w:color="000001"/>
+              <w:insideV w:val="single" w:sz="8" w:space="0" w:color="000001"/>
+            </w:tcBorders>
+            <w:shd w:fill="auto" w:val="clear"/>
+            <w:tcMar>
+              <w:left w:w="80" w:type="dxa"/>
             </w:tcMar>
           </w:tcPr>
           <w:p>
@@ -605,7 +610,7 @@
             </w:tcBorders>
             <w:shd w:fill="auto" w:val="clear"/>
             <w:tcMar>
-              <w:left w:w="90" w:type="dxa"/>
+              <w:left w:w="80" w:type="dxa"/>
             </w:tcMar>
           </w:tcPr>
           <w:p>
@@ -624,18 +629,18 @@
         </w:tc>
         <w:tc>
           <w:tcPr>
-            <w:tcW w:w="3644" w:type="dxa"/>
-            <w:tcBorders>
-              <w:top w:val="single" w:sz="8" w:space="0" w:color="000001"/>
-              <w:left w:val="single" w:sz="8" w:space="0" w:color="000001"/>
-              <w:bottom w:val="single" w:sz="8" w:space="0" w:color="000001"/>
-              <w:right w:val="single" w:sz="8" w:space="0" w:color="000001"/>
-              <w:insideH w:val="single" w:sz="8" w:space="0" w:color="000001"/>
-              <w:insideV w:val="single" w:sz="8" w:space="0" w:color="000001"/>
-            </w:tcBorders>
-            <w:shd w:fill="auto" w:val="clear"/>
-            <w:tcMar>
-              <w:left w:w="90" w:type="dxa"/>
+            <w:tcW w:w="3643" w:type="dxa"/>
+            <w:tcBorders>
+              <w:top w:val="single" w:sz="8" w:space="0" w:color="000001"/>
+              <w:left w:val="single" w:sz="8" w:space="0" w:color="000001"/>
+              <w:bottom w:val="single" w:sz="8" w:space="0" w:color="000001"/>
+              <w:right w:val="single" w:sz="8" w:space="0" w:color="000001"/>
+              <w:insideH w:val="single" w:sz="8" w:space="0" w:color="000001"/>
+              <w:insideV w:val="single" w:sz="8" w:space="0" w:color="000001"/>
+            </w:tcBorders>
+            <w:shd w:fill="auto" w:val="clear"/>
+            <w:tcMar>
+              <w:left w:w="80" w:type="dxa"/>
             </w:tcMar>
           </w:tcPr>
           <w:p>
@@ -652,18 +657,18 @@
         </w:tc>
         <w:tc>
           <w:tcPr>
-            <w:tcW w:w="4621" w:type="dxa"/>
-            <w:tcBorders>
-              <w:top w:val="single" w:sz="8" w:space="0" w:color="000001"/>
-              <w:left w:val="single" w:sz="8" w:space="0" w:color="000001"/>
-              <w:bottom w:val="single" w:sz="8" w:space="0" w:color="000001"/>
-              <w:right w:val="single" w:sz="8" w:space="0" w:color="000001"/>
-              <w:insideH w:val="single" w:sz="8" w:space="0" w:color="000001"/>
-              <w:insideV w:val="single" w:sz="8" w:space="0" w:color="000001"/>
-            </w:tcBorders>
-            <w:shd w:fill="auto" w:val="clear"/>
-            <w:tcMar>
-              <w:left w:w="90" w:type="dxa"/>
+            <w:tcW w:w="4622" w:type="dxa"/>
+            <w:tcBorders>
+              <w:top w:val="single" w:sz="8" w:space="0" w:color="000001"/>
+              <w:left w:val="single" w:sz="8" w:space="0" w:color="000001"/>
+              <w:bottom w:val="single" w:sz="8" w:space="0" w:color="000001"/>
+              <w:right w:val="single" w:sz="8" w:space="0" w:color="000001"/>
+              <w:insideH w:val="single" w:sz="8" w:space="0" w:color="000001"/>
+              <w:insideV w:val="single" w:sz="8" w:space="0" w:color="000001"/>
+            </w:tcBorders>
+            <w:shd w:fill="auto" w:val="clear"/>
+            <w:tcMar>
+              <w:left w:w="80" w:type="dxa"/>
             </w:tcMar>
           </w:tcPr>
           <w:p>
@@ -694,7 +699,7 @@
             </w:tcBorders>
             <w:shd w:fill="auto" w:val="clear"/>
             <w:tcMar>
-              <w:left w:w="90" w:type="dxa"/>
+              <w:left w:w="80" w:type="dxa"/>
             </w:tcMar>
           </w:tcPr>
           <w:p>
@@ -716,18 +721,18 @@
         </w:tc>
         <w:tc>
           <w:tcPr>
-            <w:tcW w:w="3644" w:type="dxa"/>
-            <w:tcBorders>
-              <w:top w:val="single" w:sz="8" w:space="0" w:color="000001"/>
-              <w:left w:val="single" w:sz="8" w:space="0" w:color="000001"/>
-              <w:bottom w:val="single" w:sz="8" w:space="0" w:color="000001"/>
-              <w:right w:val="single" w:sz="8" w:space="0" w:color="000001"/>
-              <w:insideH w:val="single" w:sz="8" w:space="0" w:color="000001"/>
-              <w:insideV w:val="single" w:sz="8" w:space="0" w:color="000001"/>
-            </w:tcBorders>
-            <w:shd w:fill="auto" w:val="clear"/>
-            <w:tcMar>
-              <w:left w:w="90" w:type="dxa"/>
+            <w:tcW w:w="3643" w:type="dxa"/>
+            <w:tcBorders>
+              <w:top w:val="single" w:sz="8" w:space="0" w:color="000001"/>
+              <w:left w:val="single" w:sz="8" w:space="0" w:color="000001"/>
+              <w:bottom w:val="single" w:sz="8" w:space="0" w:color="000001"/>
+              <w:right w:val="single" w:sz="8" w:space="0" w:color="000001"/>
+              <w:insideH w:val="single" w:sz="8" w:space="0" w:color="000001"/>
+              <w:insideV w:val="single" w:sz="8" w:space="0" w:color="000001"/>
+            </w:tcBorders>
+            <w:shd w:fill="auto" w:val="clear"/>
+            <w:tcMar>
+              <w:left w:w="80" w:type="dxa"/>
             </w:tcMar>
           </w:tcPr>
           <w:p>
@@ -744,18 +749,18 @@
         </w:tc>
         <w:tc>
           <w:tcPr>
-            <w:tcW w:w="4621" w:type="dxa"/>
-            <w:tcBorders>
-              <w:top w:val="single" w:sz="8" w:space="0" w:color="000001"/>
-              <w:left w:val="single" w:sz="8" w:space="0" w:color="000001"/>
-              <w:bottom w:val="single" w:sz="8" w:space="0" w:color="000001"/>
-              <w:right w:val="single" w:sz="8" w:space="0" w:color="000001"/>
-              <w:insideH w:val="single" w:sz="8" w:space="0" w:color="000001"/>
-              <w:insideV w:val="single" w:sz="8" w:space="0" w:color="000001"/>
-            </w:tcBorders>
-            <w:shd w:fill="auto" w:val="clear"/>
-            <w:tcMar>
-              <w:left w:w="90" w:type="dxa"/>
+            <w:tcW w:w="4622" w:type="dxa"/>
+            <w:tcBorders>
+              <w:top w:val="single" w:sz="8" w:space="0" w:color="000001"/>
+              <w:left w:val="single" w:sz="8" w:space="0" w:color="000001"/>
+              <w:bottom w:val="single" w:sz="8" w:space="0" w:color="000001"/>
+              <w:right w:val="single" w:sz="8" w:space="0" w:color="000001"/>
+              <w:insideH w:val="single" w:sz="8" w:space="0" w:color="000001"/>
+              <w:insideV w:val="single" w:sz="8" w:space="0" w:color="000001"/>
+            </w:tcBorders>
+            <w:shd w:fill="auto" w:val="clear"/>
+            <w:tcMar>
+              <w:left w:w="80" w:type="dxa"/>
             </w:tcMar>
           </w:tcPr>
           <w:p>
@@ -786,7 +791,7 @@
             </w:tcBorders>
             <w:shd w:fill="auto" w:val="clear"/>
             <w:tcMar>
-              <w:left w:w="90" w:type="dxa"/>
+              <w:left w:w="80" w:type="dxa"/>
             </w:tcMar>
           </w:tcPr>
           <w:p>
@@ -808,18 +813,18 @@
         </w:tc>
         <w:tc>
           <w:tcPr>
-            <w:tcW w:w="3644" w:type="dxa"/>
-            <w:tcBorders>
-              <w:top w:val="single" w:sz="8" w:space="0" w:color="000001"/>
-              <w:left w:val="single" w:sz="8" w:space="0" w:color="000001"/>
-              <w:bottom w:val="single" w:sz="8" w:space="0" w:color="000001"/>
-              <w:right w:val="single" w:sz="8" w:space="0" w:color="000001"/>
-              <w:insideH w:val="single" w:sz="8" w:space="0" w:color="000001"/>
-              <w:insideV w:val="single" w:sz="8" w:space="0" w:color="000001"/>
-            </w:tcBorders>
-            <w:shd w:fill="auto" w:val="clear"/>
-            <w:tcMar>
-              <w:left w:w="90" w:type="dxa"/>
+            <w:tcW w:w="3643" w:type="dxa"/>
+            <w:tcBorders>
+              <w:top w:val="single" w:sz="8" w:space="0" w:color="000001"/>
+              <w:left w:val="single" w:sz="8" w:space="0" w:color="000001"/>
+              <w:bottom w:val="single" w:sz="8" w:space="0" w:color="000001"/>
+              <w:right w:val="single" w:sz="8" w:space="0" w:color="000001"/>
+              <w:insideH w:val="single" w:sz="8" w:space="0" w:color="000001"/>
+              <w:insideV w:val="single" w:sz="8" w:space="0" w:color="000001"/>
+            </w:tcBorders>
+            <w:shd w:fill="auto" w:val="clear"/>
+            <w:tcMar>
+              <w:left w:w="80" w:type="dxa"/>
             </w:tcMar>
           </w:tcPr>
           <w:p>
@@ -836,18 +841,18 @@
         </w:tc>
         <w:tc>
           <w:tcPr>
-            <w:tcW w:w="4621" w:type="dxa"/>
-            <w:tcBorders>
-              <w:top w:val="single" w:sz="8" w:space="0" w:color="000001"/>
-              <w:left w:val="single" w:sz="8" w:space="0" w:color="000001"/>
-              <w:bottom w:val="single" w:sz="8" w:space="0" w:color="000001"/>
-              <w:right w:val="single" w:sz="8" w:space="0" w:color="000001"/>
-              <w:insideH w:val="single" w:sz="8" w:space="0" w:color="000001"/>
-              <w:insideV w:val="single" w:sz="8" w:space="0" w:color="000001"/>
-            </w:tcBorders>
-            <w:shd w:fill="auto" w:val="clear"/>
-            <w:tcMar>
-              <w:left w:w="90" w:type="dxa"/>
+            <w:tcW w:w="4622" w:type="dxa"/>
+            <w:tcBorders>
+              <w:top w:val="single" w:sz="8" w:space="0" w:color="000001"/>
+              <w:left w:val="single" w:sz="8" w:space="0" w:color="000001"/>
+              <w:bottom w:val="single" w:sz="8" w:space="0" w:color="000001"/>
+              <w:right w:val="single" w:sz="8" w:space="0" w:color="000001"/>
+              <w:insideH w:val="single" w:sz="8" w:space="0" w:color="000001"/>
+              <w:insideV w:val="single" w:sz="8" w:space="0" w:color="000001"/>
+            </w:tcBorders>
+            <w:shd w:fill="auto" w:val="clear"/>
+            <w:tcMar>
+              <w:left w:w="80" w:type="dxa"/>
             </w:tcMar>
           </w:tcPr>
           <w:p>
@@ -878,7 +883,7 @@
             </w:tcBorders>
             <w:shd w:fill="auto" w:val="clear"/>
             <w:tcMar>
-              <w:left w:w="90" w:type="dxa"/>
+              <w:left w:w="80" w:type="dxa"/>
             </w:tcMar>
           </w:tcPr>
           <w:p>
@@ -902,45 +907,45 @@
         </w:tc>
         <w:tc>
           <w:tcPr>
-            <w:tcW w:w="3644" w:type="dxa"/>
-            <w:tcBorders>
-              <w:top w:val="single" w:sz="8" w:space="0" w:color="000001"/>
-              <w:left w:val="single" w:sz="8" w:space="0" w:color="000001"/>
-              <w:bottom w:val="single" w:sz="8" w:space="0" w:color="000001"/>
-              <w:right w:val="single" w:sz="8" w:space="0" w:color="000001"/>
-              <w:insideH w:val="single" w:sz="8" w:space="0" w:color="000001"/>
-              <w:insideV w:val="single" w:sz="8" w:space="0" w:color="000001"/>
-            </w:tcBorders>
-            <w:shd w:fill="auto" w:val="clear"/>
-            <w:tcMar>
-              <w:left w:w="90" w:type="dxa"/>
-            </w:tcMar>
-          </w:tcPr>
-          <w:p>
-            <w:pPr>
-              <w:pStyle w:val="Normal"/>
-              <w:spacing w:lineRule="auto" w:line="240"/>
-              <w:rPr/>
-            </w:pPr>
-            <w:r>
-              <w:rPr/>
-            </w:r>
-          </w:p>
-        </w:tc>
-        <w:tc>
-          <w:tcPr>
-            <w:tcW w:w="4621" w:type="dxa"/>
-            <w:tcBorders>
-              <w:top w:val="single" w:sz="8" w:space="0" w:color="000001"/>
-              <w:left w:val="single" w:sz="8" w:space="0" w:color="000001"/>
-              <w:bottom w:val="single" w:sz="8" w:space="0" w:color="000001"/>
-              <w:right w:val="single" w:sz="8" w:space="0" w:color="000001"/>
-              <w:insideH w:val="single" w:sz="8" w:space="0" w:color="000001"/>
-              <w:insideV w:val="single" w:sz="8" w:space="0" w:color="000001"/>
-            </w:tcBorders>
-            <w:shd w:fill="auto" w:val="clear"/>
-            <w:tcMar>
-              <w:left w:w="90" w:type="dxa"/>
+            <w:tcW w:w="3643" w:type="dxa"/>
+            <w:tcBorders>
+              <w:top w:val="single" w:sz="8" w:space="0" w:color="000001"/>
+              <w:left w:val="single" w:sz="8" w:space="0" w:color="000001"/>
+              <w:bottom w:val="single" w:sz="8" w:space="0" w:color="000001"/>
+              <w:right w:val="single" w:sz="8" w:space="0" w:color="000001"/>
+              <w:insideH w:val="single" w:sz="8" w:space="0" w:color="000001"/>
+              <w:insideV w:val="single" w:sz="8" w:space="0" w:color="000001"/>
+            </w:tcBorders>
+            <w:shd w:fill="auto" w:val="clear"/>
+            <w:tcMar>
+              <w:left w:w="80" w:type="dxa"/>
+            </w:tcMar>
+          </w:tcPr>
+          <w:p>
+            <w:pPr>
+              <w:pStyle w:val="Normal"/>
+              <w:spacing w:lineRule="auto" w:line="240"/>
+              <w:rPr/>
+            </w:pPr>
+            <w:r>
+              <w:rPr/>
+            </w:r>
+          </w:p>
+        </w:tc>
+        <w:tc>
+          <w:tcPr>
+            <w:tcW w:w="4622" w:type="dxa"/>
+            <w:tcBorders>
+              <w:top w:val="single" w:sz="8" w:space="0" w:color="000001"/>
+              <w:left w:val="single" w:sz="8" w:space="0" w:color="000001"/>
+              <w:bottom w:val="single" w:sz="8" w:space="0" w:color="000001"/>
+              <w:right w:val="single" w:sz="8" w:space="0" w:color="000001"/>
+              <w:insideH w:val="single" w:sz="8" w:space="0" w:color="000001"/>
+              <w:insideV w:val="single" w:sz="8" w:space="0" w:color="000001"/>
+            </w:tcBorders>
+            <w:shd w:fill="auto" w:val="clear"/>
+            <w:tcMar>
+              <w:left w:w="80" w:type="dxa"/>
             </w:tcMar>
           </w:tcPr>
           <w:p>
@@ -999,7 +1004,7 @@
       <w:tblPr>
         <w:tblW w:w="9360" w:type="dxa"/>
         <w:jc w:val="left"/>
-        <w:tblInd w:w="170" w:type="dxa"/>
+        <w:tblInd w:w="160" w:type="dxa"/>
         <w:tblBorders>
           <w:top w:val="single" w:sz="8" w:space="0" w:color="000001"/>
           <w:left w:val="single" w:sz="8" w:space="0" w:color="000001"/>
@@ -1010,7 +1015,7 @@
         </w:tblBorders>
         <w:tblCellMar>
           <w:top w:w="100" w:type="dxa"/>
-          <w:left w:w="90" w:type="dxa"/>
+          <w:left w:w="80" w:type="dxa"/>
           <w:bottom w:w="100" w:type="dxa"/>
           <w:right w:w="100" w:type="dxa"/>
         </w:tblCellMar>
@@ -1035,7 +1040,7 @@
             </w:tcBorders>
             <w:shd w:fill="auto" w:val="clear"/>
             <w:tcMar>
-              <w:left w:w="90" w:type="dxa"/>
+              <w:left w:w="80" w:type="dxa"/>
             </w:tcMar>
           </w:tcPr>
           <w:p>
@@ -1065,7 +1070,7 @@
             </w:tcBorders>
             <w:shd w:fill="auto" w:val="clear"/>
             <w:tcMar>
-              <w:left w:w="90" w:type="dxa"/>
+              <w:left w:w="80" w:type="dxa"/>
             </w:tcMar>
           </w:tcPr>
           <w:p>
@@ -1098,7 +1103,7 @@
             </w:tcBorders>
             <w:shd w:fill="auto" w:val="clear"/>
             <w:tcMar>
-              <w:left w:w="90" w:type="dxa"/>
+              <w:left w:w="80" w:type="dxa"/>
             </w:tcMar>
           </w:tcPr>
           <w:p>
@@ -1128,7 +1133,7 @@
             </w:tcBorders>
             <w:shd w:fill="auto" w:val="clear"/>
             <w:tcMar>
-              <w:left w:w="90" w:type="dxa"/>
+              <w:left w:w="80" w:type="dxa"/>
             </w:tcMar>
           </w:tcPr>
           <w:p>
@@ -1160,7 +1165,7 @@
             </w:tcBorders>
             <w:shd w:fill="auto" w:val="clear"/>
             <w:tcMar>
-              <w:left w:w="90" w:type="dxa"/>
+              <w:left w:w="80" w:type="dxa"/>
             </w:tcMar>
           </w:tcPr>
           <w:p>
@@ -1190,7 +1195,7 @@
             </w:tcBorders>
             <w:shd w:fill="auto" w:val="clear"/>
             <w:tcMar>
-              <w:left w:w="90" w:type="dxa"/>
+              <w:left w:w="80" w:type="dxa"/>
             </w:tcMar>
           </w:tcPr>
           <w:p>
@@ -1245,7 +1250,6 @@
     <w:rPrDefault>
       <w:rPr>
         <w:rFonts w:ascii="Calibri" w:hAnsi="Calibri" w:eastAsia="Calibri" w:cs="" w:asciiTheme="minorHAnsi" w:cstheme="minorBidi" w:eastAsiaTheme="minorHAnsi" w:hAnsiTheme="minorHAnsi"/>
-        <w:sz w:val="22"/>
         <w:szCs w:val="22"/>
         <w:lang w:val="es-EC" w:eastAsia="en-US" w:bidi="ar-SA"/>
       </w:rPr>
@@ -1642,7 +1646,7 @@
       <w:color w:val="000000"/>
       <w:sz w:val="22"/>
       <w:szCs w:val="22"/>
-      <w:lang w:eastAsia="es-EC" w:val="es-EC" w:bidi="ar-SA"/>
+      <w:lang w:val="es-EC" w:eastAsia="es-EC" w:bidi="ar-SA"/>
     </w:rPr>
   </w:style>
   <w:style w:type="character" w:styleId="DefaultParagraphFont" w:default="1">

</xml_diff>